<commit_message>
completado el completo para la presentacion
</commit_message>
<xml_diff>
--- a/documentos/capitulos/capituloX.docx
+++ b/documentos/capitulos/capituloX.docx
@@ -43,85 +43,13 @@
           <w:b w:val="0"/>
           <w:lang w:val="es-419"/>
         </w:rPr>
-        <w:t>Este capitulo corresponde a la quinta iteracion, pero dada las caracteristicas de esta iteracion, se la ha denominado “Pruebas”</w:t>
+        <w:t>Este capitulo corresponde a la quinta iteracion, pero dada las caracteristicas de esta iteracion, se la ha denominado “Pruebas”.</w:t>
       </w:r>
-      <w:r>
-        <w:rPr>
-          <w:b w:val="0"/>
-          <w:lang w:val="es-419"/>
-        </w:rPr>
-        <w:t>.</w:t>
-      </w:r>
+    </w:p>
+    <w:p>
       <w:bookmarkStart w:id="1" w:name="_GoBack"/>
       <w:bookmarkEnd w:id="1"/>
     </w:p>
-    <w:p>
-      <w:pPr>
-        <w:pStyle w:val="Ttulo2"/>
-      </w:pPr>
-      <w:r>
-        <w:t>6.1 Planificación de la iteración</w:t>
-      </w:r>
-    </w:p>
-    <w:p>
-      <w:pPr>
-        <w:pStyle w:val="Ttulo2"/>
-      </w:pPr>
-      <w:r>
-        <w:t>6.2 Pila de la Iteración</w:t>
-      </w:r>
-    </w:p>
-    <w:p>
-      <w:pPr>
-        <w:pStyle w:val="Ttulo2"/>
-      </w:pPr>
-      <w:r>
-        <w:t>6.3 Diseño</w:t>
-      </w:r>
-    </w:p>
-    <w:p>
-      <w:pPr>
-        <w:pStyle w:val="Ttulo2"/>
-        <w:rPr>
-          <w:lang w:val="es-419"/>
-        </w:rPr>
-      </w:pPr>
-      <w:r>
-        <w:t>6.5 Pruebas</w:t>
-      </w:r>
-    </w:p>
-    <w:p>
-      <w:pPr>
-        <w:pStyle w:val="Ttulo2"/>
-        <w:rPr>
-          <w:lang w:val="es-419"/>
-        </w:rPr>
-      </w:pPr>
-      <w:r>
-        <w:rPr>
-          <w:lang w:val="es-419"/>
-        </w:rPr>
-        <w:t>6.6 Grafico BurnDown</w:t>
-      </w:r>
-    </w:p>
-    <w:p>
-      <w:pPr>
-        <w:pStyle w:val="Ttulo2"/>
-      </w:pPr>
-      <w:r>
-        <w:t>6.</w:t>
-      </w:r>
-      <w:r>
-        <w:rPr>
-          <w:lang w:val="es-419"/>
-        </w:rPr>
-        <w:t>7</w:t>
-      </w:r>
-      <w:r>
-        <w:t xml:space="preserve"> Revisión de la Iteración</w:t>
-      </w:r>
-    </w:p>
-    <w:p/>
     <w:sectPr>
       <w:footerReference w:type="default" r:id="rId9"/>
       <w:pgSz w:w="12240" w:h="15840"/>
@@ -6294,7 +6222,7 @@
 </file>
 
 <file path=customXml/itemProps1.xml><?xml version="1.0" encoding="utf-8"?>
-<ds:datastoreItem xmlns:ds="http://schemas.openxmlformats.org/officeDocument/2006/customXml" ds:itemID="{FE2C2333-C9F7-43B4-9E59-20889ADEAFFE}">
+<ds:datastoreItem xmlns:ds="http://schemas.openxmlformats.org/officeDocument/2006/customXml" ds:itemID="{4F539F8E-9B46-45A0-894B-1611DDAF265C}">
   <ds:schemaRefs>
     <ds:schemaRef ds:uri="http://schemas.openxmlformats.org/officeDocument/2006/bibliography"/>
   </ds:schemaRefs>

</xml_diff>